<commit_message>
Adding updated final status report
</commit_message>
<xml_diff>
--- a/Week 10 Status Report.docx
+++ b/Week 10 Status Report.docx
@@ -10,7 +10,13 @@
         <w:t>10</w:t>
       </w:r>
       <w:r>
-        <w:t xml:space="preserve"> Status Report</w:t>
+        <w:t xml:space="preserve"> </w:t>
+      </w:r>
+      <w:r>
+        <w:t xml:space="preserve">(Final) </w:t>
+      </w:r>
+      <w:r>
+        <w:t>Status Report</w:t>
       </w:r>
     </w:p>
     <w:p>
@@ -70,12 +76,90 @@
       <w:pPr>
         <w:pStyle w:val="ListParagraph"/>
         <w:numPr>
-          <w:ilvl w:val="0"/>
+          <w:ilvl w:val="1"/>
           <w:numId w:val="1"/>
         </w:numPr>
       </w:pPr>
       <w:r>
-        <w:t>Metric Report</w:t>
+        <w:t>Fixed tech card construction issue</w:t>
+      </w:r>
+    </w:p>
+    <w:p>
+      <w:pPr>
+        <w:pStyle w:val="ListParagraph"/>
+        <w:numPr>
+          <w:ilvl w:val="1"/>
+          <w:numId w:val="1"/>
+        </w:numPr>
+      </w:pPr>
+      <w:r>
+        <w:t xml:space="preserve">Added ability to win (victory </w:t>
+      </w:r>
+      <w:r>
+        <w:t xml:space="preserve">checks &amp; </w:t>
+      </w:r>
+      <w:r>
+        <w:t>conditions)</w:t>
+      </w:r>
+    </w:p>
+    <w:p>
+      <w:pPr>
+        <w:pStyle w:val="ListParagraph"/>
+        <w:numPr>
+          <w:ilvl w:val="1"/>
+          <w:numId w:val="1"/>
+        </w:numPr>
+      </w:pPr>
+      <w:r>
+        <w:t>Added ability to convert trade to production and other things</w:t>
+      </w:r>
+    </w:p>
+    <w:p>
+      <w:pPr>
+        <w:pStyle w:val="ListParagraph"/>
+        <w:numPr>
+          <w:ilvl w:val="1"/>
+          <w:numId w:val="1"/>
+        </w:numPr>
+      </w:pPr>
+      <w:r>
+        <w:t>Added huts/villages</w:t>
+      </w:r>
+    </w:p>
+    <w:p>
+      <w:pPr>
+        <w:pStyle w:val="ListParagraph"/>
+        <w:numPr>
+          <w:ilvl w:val="1"/>
+          <w:numId w:val="1"/>
+        </w:numPr>
+      </w:pPr>
+      <w:r>
+        <w:t>Disabled outskirts with enemy figures</w:t>
+      </w:r>
+    </w:p>
+    <w:p>
+      <w:pPr>
+        <w:pStyle w:val="ListParagraph"/>
+        <w:numPr>
+          <w:ilvl w:val="1"/>
+          <w:numId w:val="1"/>
+        </w:numPr>
+      </w:pPr>
+      <w:r>
+        <w:t xml:space="preserve">Added ability to buy units </w:t>
+      </w:r>
+    </w:p>
+    <w:p>
+      <w:pPr>
+        <w:pStyle w:val="ListParagraph"/>
+        <w:numPr>
+          <w:ilvl w:val="1"/>
+          <w:numId w:val="1"/>
+        </w:numPr>
+      </w:pPr>
+      <w:r>
+        <w:t>Added player civilization configuration</w:t>
       </w:r>
     </w:p>
     <w:p>
@@ -87,189 +171,17 @@
         </w:numPr>
       </w:pPr>
       <w:r>
-        <w:t>Class/Architecture Diagram</w:t>
-      </w:r>
-    </w:p>
-    <w:p>
-      <w:pPr>
-        <w:pStyle w:val="ListParagraph"/>
-        <w:numPr>
-          <w:ilvl w:val="0"/>
-          <w:numId w:val="1"/>
-        </w:numPr>
-      </w:pPr>
-      <w:r>
-        <w:t>Code c</w:t>
-      </w:r>
-      <w:r>
-        <w:t xml:space="preserve">overage is at </w:t>
-      </w:r>
-      <w:r>
-        <w:t>77.7</w:t>
+        <w:t>Metric Report</w:t>
+      </w:r>
+      <w:r>
+        <w:t>:</w:t>
       </w:r>
       <w:bookmarkStart w:id="0" w:name="_GoBack"/>
       <w:bookmarkEnd w:id="0"/>
-      <w:r>
-        <w:t>%</w:t>
-      </w:r>
-    </w:p>
-    <w:p>
-      <w:pPr>
-        <w:pStyle w:val="ListParagraph"/>
-        <w:numPr>
-          <w:ilvl w:val="0"/>
-          <w:numId w:val="1"/>
-        </w:numPr>
-      </w:pPr>
-      <w:r>
-        <w:t xml:space="preserve">Approximate lines of code per team </w:t>
-      </w:r>
-      <w:r>
-        <w:t>member:</w:t>
-      </w:r>
-    </w:p>
-    <w:p>
-      <w:pPr>
-        <w:pStyle w:val="ListParagraph"/>
-        <w:numPr>
-          <w:ilvl w:val="1"/>
-          <w:numId w:val="1"/>
-        </w:numPr>
-      </w:pPr>
-      <w:r>
-        <w:t>Spencer:</w:t>
-      </w:r>
-      <w:r>
-        <w:t xml:space="preserve"> </w:t>
-      </w:r>
-    </w:p>
-    <w:p>
-      <w:pPr>
-        <w:pStyle w:val="ListParagraph"/>
-        <w:numPr>
-          <w:ilvl w:val="1"/>
-          <w:numId w:val="1"/>
-        </w:numPr>
-      </w:pPr>
-      <w:r>
-        <w:t>Chris:</w:t>
-      </w:r>
-      <w:r>
-        <w:t xml:space="preserve"> </w:t>
-      </w:r>
-    </w:p>
-    <w:p>
-      <w:pPr>
-        <w:pStyle w:val="ListParagraph"/>
-        <w:numPr>
-          <w:ilvl w:val="1"/>
-          <w:numId w:val="1"/>
-        </w:numPr>
-      </w:pPr>
-      <w:r>
-        <w:t>Josh:</w:t>
-      </w:r>
-      <w:r>
-        <w:t xml:space="preserve"> </w:t>
-      </w:r>
-    </w:p>
-    <w:p>
-      <w:pPr>
-        <w:pStyle w:val="ListParagraph"/>
-        <w:numPr>
-          <w:ilvl w:val="0"/>
-          <w:numId w:val="1"/>
-        </w:numPr>
-      </w:pPr>
-      <w:r>
-        <w:t>Summary of Overall Features:</w:t>
-      </w:r>
-    </w:p>
-    <w:p>
-      <w:pPr>
-        <w:pStyle w:val="ListParagraph"/>
-        <w:numPr>
-          <w:ilvl w:val="0"/>
-          <w:numId w:val="1"/>
-        </w:numPr>
-      </w:pPr>
-      <w:r>
-        <w:t>Video link:</w:t>
-      </w:r>
-    </w:p>
-    <w:p/>
-    <w:p/>
-    <w:p/>
-    <w:p/>
-    <w:p/>
-    <w:p/>
-    <w:p/>
-    <w:p/>
-    <w:p/>
-    <w:p/>
-    <w:p/>
-    <w:p/>
-    <w:p/>
-    <w:p/>
-    <w:p/>
-    <w:p>
-      <w:r>
-        <w:lastRenderedPageBreak/>
-        <w:t>Fun Metrics Overview:</w:t>
-      </w:r>
-    </w:p>
-    <w:p>
-      <w:pPr>
-        <w:ind w:firstLine="720"/>
-      </w:pPr>
-      <w:r>
-        <w:t>For our first fun metric, we would measure the number of times the game is played per month.  This is valuable for a couple reasons, but the interpretation of it is based on other metrics as well.  First, this metric would tell us how popular the game is and how much the player base is growing.  If the number is high, then we must be doing several things right, and the players are enjoying the game overall.  If the number is low, then perhaps the game has some bugs that need fixed or the game is too long to play to be enjoyable.  It could also correlate to the amount of advertising we’ve used to market the game.  With not very much advertising, not many people would know about the game or would be drawn toward it.</w:t>
-      </w:r>
-      <w:r>
-        <w:t xml:space="preserve">  This is a useful fun metric to have, but the most accurate interpretation of it would require additional metrics.</w:t>
-      </w:r>
-    </w:p>
-    <w:p>
-      <w:pPr>
-        <w:ind w:firstLine="720"/>
-      </w:pPr>
-      <w:r>
-        <w:t>Our second fun metric is the number of games that are completed in full.  If our game does not have very many major bugs, then this number will tell us how enjoyable the game is to the users.  If the number is low, it could be that the users aren’t feeling that it is worth their time, or that the game is just too long to play.  We would probably have to revise the game if this were the case.</w:t>
-      </w:r>
-    </w:p>
-    <w:p>
-      <w:r>
-        <w:tab/>
-        <w:t>The third fun metric would measure the number of ways to win and how many wins each of the ways has.  This is important because it tells us what features the players prefer and what features they tend not to use or enjoy.  If the wins are evenly distributed, then there’s a good mix of players that enjoy winning each of the different ways.  If the results are lopsided, then one or more of the ways to win are not being used as much as expected.  If this is the case, then either the way that has the most amount of wins needs revised (perhaps it is too powerful or easy to win), or the less-popular way to win should be removed from the game so as to make the game simpler and to please the players.</w:t>
-      </w:r>
-    </w:p>
-    <w:p>
-      <w:r>
-        <w:tab/>
-        <w:t xml:space="preserve">Our fourth </w:t>
-      </w:r>
-      <w:r>
-        <w:t xml:space="preserve">fun </w:t>
-      </w:r>
-      <w:r>
-        <w:t>metric is the victory progress for all the conditions.</w:t>
-      </w:r>
-      <w:r>
-        <w:t xml:space="preserve">  Eventually, each player makes a choice of what journey they want to take in order to win the game, whether this is by combat, culture, etc.  This metric would measure each player’s progress in their journey choice, so we can see if the game is still too lopsided towards one way to win or if each of the ways to win are pretty even.  We would want them to be relatively even.  This metric would only provide useful information after the players have played the game for a decent amount of time (they won’t make their choices until later in the game).</w:t>
-      </w:r>
-    </w:p>
-    <w:p>
-      <w:r>
-        <w:tab/>
-        <w:t>Lastly, our final fun metric would be the number of battles per game compared to the overall victory condition.  Combat is a big portion of the game (especially later in the game), so we want to check to see how many battles there are, and what the final victory cond</w:t>
-      </w:r>
-      <w:r>
-        <w:t>ition was.  If the combat never influences the victory result, then we probably need to boost the effect that winning battles has.  If the relation is split up among the various victory conditions, then it is behaving like we want it to.  Also, we don’t want combat to be too powerful, so if all the victories are based on battle victories, then we should consider toning down the effect that combat has on the overall game.  We are going for the good balance.</w:t>
-      </w:r>
-    </w:p>
-    <w:p/>
-    <w:p>
-      <w:pPr>
+    </w:p>
+    <w:p>
+      <w:pPr>
+        <w:pStyle w:val="ListParagraph"/>
         <w:spacing w:after="0" w:line="240" w:lineRule="auto"/>
         <w:rPr>
           <w:rFonts w:eastAsia="Times New Roman" w:cs="Times New Roman"/>
@@ -278,82 +190,11 @@
           <w:szCs w:val="24"/>
         </w:rPr>
       </w:pPr>
-      <w:r>
-        <w:rPr>
-          <w:rFonts w:eastAsia="Times New Roman" w:cs="Arial"/>
-          <w:b/>
-          <w:bCs/>
-          <w:color w:val="000000"/>
-          <w:sz w:val="24"/>
-          <w:szCs w:val="24"/>
-        </w:rPr>
-        <w:lastRenderedPageBreak/>
-        <w:t>Code Quality Metrics</w:t>
-      </w:r>
-    </w:p>
-    <w:p>
-      <w:pPr>
-        <w:spacing w:after="0" w:line="240" w:lineRule="auto"/>
-        <w:rPr>
-          <w:rFonts w:eastAsia="Times New Roman" w:cs="Times New Roman"/>
-          <w:color w:val="000000"/>
-          <w:sz w:val="24"/>
-          <w:szCs w:val="24"/>
-        </w:rPr>
-      </w:pPr>
-      <w:r>
-        <w:rPr>
-          <w:rFonts w:eastAsia="Times New Roman" w:cs="Times New Roman"/>
-          <w:color w:val="000000"/>
-          <w:sz w:val="24"/>
-          <w:szCs w:val="24"/>
-        </w:rPr>
-        <w:br/>
-      </w:r>
-    </w:p>
-    <w:p>
-      <w:pPr>
-        <w:spacing w:after="0" w:line="240" w:lineRule="auto"/>
-        <w:rPr>
-          <w:rFonts w:eastAsia="Times New Roman" w:cs="Times New Roman"/>
-          <w:color w:val="000000"/>
-          <w:sz w:val="24"/>
-          <w:szCs w:val="24"/>
-        </w:rPr>
-      </w:pPr>
-      <w:r>
-        <w:rPr>
-          <w:rFonts w:eastAsia="Times New Roman" w:cs="Arial"/>
-          <w:color w:val="000000"/>
-          <w:sz w:val="24"/>
-          <w:szCs w:val="24"/>
-        </w:rPr>
-        <w:t xml:space="preserve">In order to ensure that our code is of the highest quality, we decided to track several metrics. These metrics should keep our code cleaner and not as poorly written. As we are developing in Java, we decided to use the metrics tool discussed in Lab 10 to track our metrics. This metrics tool provides lots of different metrics that we could track, but we decided on just the five that were the most meaningful to our project. Below is a table containing the metrics that we chose to track, the values we based them on, and the actual values that our current program produces. Each metric will be discussed after the table. </w:t>
-      </w:r>
-    </w:p>
-    <w:p>
-      <w:pPr>
-        <w:spacing w:after="0" w:line="240" w:lineRule="auto"/>
-        <w:rPr>
-          <w:rFonts w:eastAsia="Times New Roman" w:cs="Times New Roman"/>
-          <w:color w:val="000000"/>
-          <w:sz w:val="24"/>
-          <w:szCs w:val="24"/>
-        </w:rPr>
-      </w:pPr>
-      <w:r>
-        <w:rPr>
-          <w:rFonts w:eastAsia="Times New Roman" w:cs="Times New Roman"/>
-          <w:color w:val="000000"/>
-          <w:sz w:val="24"/>
-          <w:szCs w:val="24"/>
-        </w:rPr>
-        <w:br/>
-      </w:r>
     </w:p>
     <w:tbl>
       <w:tblPr>
         <w:tblW w:w="9360" w:type="dxa"/>
+        <w:jc w:val="center"/>
         <w:tblCellMar>
           <w:top w:w="15" w:type="dxa"/>
           <w:left w:w="15" w:type="dxa"/>
@@ -369,6 +210,9 @@
         <w:gridCol w:w="1427"/>
       </w:tblGrid>
       <w:tr>
+        <w:trPr>
+          <w:jc w:val="center"/>
+        </w:trPr>
         <w:tc>
           <w:tcPr>
             <w:tcW w:w="0" w:type="auto"/>
@@ -519,6 +363,9 @@
         </w:tc>
       </w:tr>
       <w:tr>
+        <w:trPr>
+          <w:jc w:val="center"/>
+        </w:trPr>
         <w:tc>
           <w:tcPr>
             <w:tcW w:w="0" w:type="auto"/>
@@ -663,12 +510,24 @@
                 <w:sz w:val="24"/>
                 <w:szCs w:val="24"/>
               </w:rPr>
-              <w:t>1.29</w:t>
+              <w:t>1.</w:t>
+            </w:r>
+            <w:r>
+              <w:rPr>
+                <w:rFonts w:eastAsia="Times New Roman" w:cs="Arial"/>
+                <w:color w:val="000000"/>
+                <w:sz w:val="24"/>
+                <w:szCs w:val="24"/>
+              </w:rPr>
+              <w:t>31</w:t>
             </w:r>
           </w:p>
         </w:tc>
       </w:tr>
       <w:tr>
+        <w:trPr>
+          <w:jc w:val="center"/>
+        </w:trPr>
         <w:tc>
           <w:tcPr>
             <w:tcW w:w="0" w:type="auto"/>
@@ -776,49 +635,61 @@
                 <w:sz w:val="24"/>
                 <w:szCs w:val="24"/>
               </w:rPr>
-              <w:t>207</w:t>
-            </w:r>
-          </w:p>
-        </w:tc>
-        <w:tc>
-          <w:tcPr>
-            <w:tcW w:w="0" w:type="auto"/>
-            <w:tcBorders>
-              <w:top w:val="single" w:sz="6" w:space="0" w:color="000000"/>
-              <w:left w:val="single" w:sz="6" w:space="0" w:color="000000"/>
-              <w:bottom w:val="single" w:sz="6" w:space="0" w:color="000000"/>
-              <w:right w:val="single" w:sz="6" w:space="0" w:color="000000"/>
-            </w:tcBorders>
-            <w:tcMar>
-              <w:top w:w="105" w:type="dxa"/>
-              <w:left w:w="105" w:type="dxa"/>
-              <w:bottom w:w="105" w:type="dxa"/>
-              <w:right w:w="105" w:type="dxa"/>
-            </w:tcMar>
-            <w:hideMark/>
-          </w:tcPr>
-          <w:p>
-            <w:pPr>
-              <w:spacing w:after="0" w:line="0" w:lineRule="atLeast"/>
-              <w:rPr>
-                <w:rFonts w:eastAsia="Times New Roman" w:cs="Times New Roman"/>
-                <w:sz w:val="24"/>
-                <w:szCs w:val="24"/>
-              </w:rPr>
-            </w:pPr>
-            <w:r>
-              <w:rPr>
-                <w:rFonts w:eastAsia="Times New Roman" w:cs="Arial"/>
-                <w:color w:val="000000"/>
-                <w:sz w:val="24"/>
-                <w:szCs w:val="24"/>
-              </w:rPr>
-              <w:t>9.724</w:t>
+              <w:t>2</w:t>
+            </w:r>
+            <w:r>
+              <w:rPr>
+                <w:rFonts w:eastAsia="Times New Roman" w:cs="Arial"/>
+                <w:color w:val="000000"/>
+                <w:sz w:val="24"/>
+                <w:szCs w:val="24"/>
+              </w:rPr>
+              <w:t>42</w:t>
+            </w:r>
+          </w:p>
+        </w:tc>
+        <w:tc>
+          <w:tcPr>
+            <w:tcW w:w="0" w:type="auto"/>
+            <w:tcBorders>
+              <w:top w:val="single" w:sz="6" w:space="0" w:color="000000"/>
+              <w:left w:val="single" w:sz="6" w:space="0" w:color="000000"/>
+              <w:bottom w:val="single" w:sz="6" w:space="0" w:color="000000"/>
+              <w:right w:val="single" w:sz="6" w:space="0" w:color="000000"/>
+            </w:tcBorders>
+            <w:tcMar>
+              <w:top w:w="105" w:type="dxa"/>
+              <w:left w:w="105" w:type="dxa"/>
+              <w:bottom w:w="105" w:type="dxa"/>
+              <w:right w:w="105" w:type="dxa"/>
+            </w:tcMar>
+            <w:hideMark/>
+          </w:tcPr>
+          <w:p>
+            <w:pPr>
+              <w:spacing w:after="0" w:line="0" w:lineRule="atLeast"/>
+              <w:rPr>
+                <w:rFonts w:eastAsia="Times New Roman" w:cs="Times New Roman"/>
+                <w:sz w:val="24"/>
+                <w:szCs w:val="24"/>
+              </w:rPr>
+            </w:pPr>
+            <w:r>
+              <w:rPr>
+                <w:rFonts w:eastAsia="Times New Roman" w:cs="Arial"/>
+                <w:color w:val="000000"/>
+                <w:sz w:val="24"/>
+                <w:szCs w:val="24"/>
+              </w:rPr>
+              <w:t>10.208</w:t>
             </w:r>
           </w:p>
         </w:tc>
       </w:tr>
       <w:tr>
+        <w:trPr>
+          <w:jc w:val="center"/>
+        </w:trPr>
         <w:tc>
           <w:tcPr>
             <w:tcW w:w="0" w:type="auto"/>
@@ -926,49 +797,61 @@
                 <w:sz w:val="24"/>
                 <w:szCs w:val="24"/>
               </w:rPr>
-              <w:t>1130</w:t>
-            </w:r>
-          </w:p>
-        </w:tc>
-        <w:tc>
-          <w:tcPr>
-            <w:tcW w:w="0" w:type="auto"/>
-            <w:tcBorders>
-              <w:top w:val="single" w:sz="6" w:space="0" w:color="000000"/>
-              <w:left w:val="single" w:sz="6" w:space="0" w:color="000000"/>
-              <w:bottom w:val="single" w:sz="6" w:space="0" w:color="000000"/>
-              <w:right w:val="single" w:sz="6" w:space="0" w:color="000000"/>
-            </w:tcBorders>
-            <w:tcMar>
-              <w:top w:w="105" w:type="dxa"/>
-              <w:left w:w="105" w:type="dxa"/>
-              <w:bottom w:w="105" w:type="dxa"/>
-              <w:right w:w="105" w:type="dxa"/>
-            </w:tcMar>
-            <w:hideMark/>
-          </w:tcPr>
-          <w:p>
-            <w:pPr>
-              <w:spacing w:after="0" w:line="0" w:lineRule="atLeast"/>
-              <w:rPr>
-                <w:rFonts w:eastAsia="Times New Roman" w:cs="Times New Roman"/>
-                <w:sz w:val="24"/>
-                <w:szCs w:val="24"/>
-              </w:rPr>
-            </w:pPr>
-            <w:r>
-              <w:rPr>
-                <w:rFonts w:eastAsia="Times New Roman" w:cs="Arial"/>
-                <w:color w:val="000000"/>
-                <w:sz w:val="24"/>
-                <w:szCs w:val="24"/>
-              </w:rPr>
-              <w:t>149.3</w:t>
+              <w:t>1</w:t>
+            </w:r>
+            <w:r>
+              <w:rPr>
+                <w:rFonts w:eastAsia="Times New Roman" w:cs="Arial"/>
+                <w:color w:val="000000"/>
+                <w:sz w:val="24"/>
+                <w:szCs w:val="24"/>
+              </w:rPr>
+              <w:t>935</w:t>
+            </w:r>
+          </w:p>
+        </w:tc>
+        <w:tc>
+          <w:tcPr>
+            <w:tcW w:w="0" w:type="auto"/>
+            <w:tcBorders>
+              <w:top w:val="single" w:sz="6" w:space="0" w:color="000000"/>
+              <w:left w:val="single" w:sz="6" w:space="0" w:color="000000"/>
+              <w:bottom w:val="single" w:sz="6" w:space="0" w:color="000000"/>
+              <w:right w:val="single" w:sz="6" w:space="0" w:color="000000"/>
+            </w:tcBorders>
+            <w:tcMar>
+              <w:top w:w="105" w:type="dxa"/>
+              <w:left w:w="105" w:type="dxa"/>
+              <w:bottom w:w="105" w:type="dxa"/>
+              <w:right w:w="105" w:type="dxa"/>
+            </w:tcMar>
+            <w:hideMark/>
+          </w:tcPr>
+          <w:p>
+            <w:pPr>
+              <w:spacing w:after="0" w:line="0" w:lineRule="atLeast"/>
+              <w:rPr>
+                <w:rFonts w:eastAsia="Times New Roman" w:cs="Times New Roman"/>
+                <w:sz w:val="24"/>
+                <w:szCs w:val="24"/>
+              </w:rPr>
+            </w:pPr>
+            <w:r>
+              <w:rPr>
+                <w:rFonts w:eastAsia="Times New Roman" w:cs="Arial"/>
+                <w:color w:val="000000"/>
+                <w:sz w:val="24"/>
+                <w:szCs w:val="24"/>
+              </w:rPr>
+              <w:t>94.053</w:t>
             </w:r>
           </w:p>
         </w:tc>
       </w:tr>
       <w:tr>
+        <w:trPr>
+          <w:jc w:val="center"/>
+        </w:trPr>
         <w:tc>
           <w:tcPr>
             <w:tcW w:w="0" w:type="auto"/>
@@ -1113,12 +996,24 @@
                 <w:sz w:val="24"/>
                 <w:szCs w:val="24"/>
               </w:rPr>
-              <w:t>0.588</w:t>
+              <w:t>0.</w:t>
+            </w:r>
+            <w:r>
+              <w:rPr>
+                <w:rFonts w:eastAsia="Times New Roman" w:cs="Arial"/>
+                <w:color w:val="000000"/>
+                <w:sz w:val="24"/>
+                <w:szCs w:val="24"/>
+              </w:rPr>
+              <w:t>612</w:t>
             </w:r>
           </w:p>
         </w:tc>
       </w:tr>
       <w:tr>
+        <w:trPr>
+          <w:jc w:val="center"/>
+        </w:trPr>
         <w:tc>
           <w:tcPr>
             <w:tcW w:w="0" w:type="auto"/>
@@ -1226,149 +1121,286 @@
                 <w:sz w:val="24"/>
                 <w:szCs w:val="24"/>
               </w:rPr>
-              <w:t>21</w:t>
-            </w:r>
-          </w:p>
-        </w:tc>
-        <w:tc>
-          <w:tcPr>
-            <w:tcW w:w="0" w:type="auto"/>
-            <w:tcBorders>
-              <w:top w:val="single" w:sz="6" w:space="0" w:color="000000"/>
-              <w:left w:val="single" w:sz="6" w:space="0" w:color="000000"/>
-              <w:bottom w:val="single" w:sz="6" w:space="0" w:color="000000"/>
-              <w:right w:val="single" w:sz="6" w:space="0" w:color="000000"/>
-            </w:tcBorders>
-            <w:tcMar>
-              <w:top w:w="105" w:type="dxa"/>
-              <w:left w:w="105" w:type="dxa"/>
-              <w:bottom w:w="105" w:type="dxa"/>
-              <w:right w:w="105" w:type="dxa"/>
-            </w:tcMar>
-            <w:hideMark/>
-          </w:tcPr>
-          <w:p>
-            <w:pPr>
-              <w:spacing w:after="0" w:line="0" w:lineRule="atLeast"/>
-              <w:rPr>
-                <w:rFonts w:eastAsia="Times New Roman" w:cs="Times New Roman"/>
-                <w:sz w:val="24"/>
-                <w:szCs w:val="24"/>
-              </w:rPr>
-            </w:pPr>
-            <w:r>
-              <w:rPr>
-                <w:rFonts w:eastAsia="Times New Roman" w:cs="Arial"/>
-                <w:color w:val="000000"/>
-                <w:sz w:val="24"/>
-                <w:szCs w:val="24"/>
-              </w:rPr>
-              <w:t>2.278</w:t>
+              <w:t>34</w:t>
+            </w:r>
+          </w:p>
+        </w:tc>
+        <w:tc>
+          <w:tcPr>
+            <w:tcW w:w="0" w:type="auto"/>
+            <w:tcBorders>
+              <w:top w:val="single" w:sz="6" w:space="0" w:color="000000"/>
+              <w:left w:val="single" w:sz="6" w:space="0" w:color="000000"/>
+              <w:bottom w:val="single" w:sz="6" w:space="0" w:color="000000"/>
+              <w:right w:val="single" w:sz="6" w:space="0" w:color="000000"/>
+            </w:tcBorders>
+            <w:tcMar>
+              <w:top w:w="105" w:type="dxa"/>
+              <w:left w:w="105" w:type="dxa"/>
+              <w:bottom w:w="105" w:type="dxa"/>
+              <w:right w:w="105" w:type="dxa"/>
+            </w:tcMar>
+            <w:hideMark/>
+          </w:tcPr>
+          <w:p>
+            <w:pPr>
+              <w:spacing w:after="0" w:line="0" w:lineRule="atLeast"/>
+              <w:rPr>
+                <w:rFonts w:eastAsia="Times New Roman" w:cs="Times New Roman"/>
+                <w:sz w:val="24"/>
+                <w:szCs w:val="24"/>
+              </w:rPr>
+            </w:pPr>
+            <w:r>
+              <w:rPr>
+                <w:rFonts w:eastAsia="Times New Roman" w:cs="Arial"/>
+                <w:color w:val="000000"/>
+                <w:sz w:val="24"/>
+                <w:szCs w:val="24"/>
+              </w:rPr>
+              <w:t>1.918</w:t>
             </w:r>
           </w:p>
         </w:tc>
       </w:tr>
     </w:tbl>
-    <w:p>
-      <w:pPr>
-        <w:spacing w:after="0" w:line="240" w:lineRule="auto"/>
-        <w:rPr>
-          <w:rFonts w:eastAsia="Times New Roman" w:cs="Times New Roman"/>
-          <w:color w:val="000000"/>
-          <w:sz w:val="24"/>
-          <w:szCs w:val="24"/>
-        </w:rPr>
-      </w:pPr>
-      <w:r>
-        <w:rPr>
-          <w:rFonts w:eastAsia="Times New Roman" w:cs="Times New Roman"/>
-          <w:color w:val="000000"/>
-          <w:sz w:val="24"/>
-          <w:szCs w:val="24"/>
-        </w:rPr>
-        <w:br/>
-      </w:r>
-    </w:p>
-    <w:p>
-      <w:pPr>
-        <w:spacing w:after="0" w:line="240" w:lineRule="auto"/>
-        <w:rPr>
-          <w:rFonts w:eastAsia="Times New Roman" w:cs="Times New Roman"/>
-          <w:color w:val="000000"/>
-          <w:sz w:val="24"/>
-          <w:szCs w:val="24"/>
-        </w:rPr>
-      </w:pPr>
-      <w:r>
-        <w:rPr>
-          <w:rFonts w:eastAsia="Times New Roman" w:cs="Arial"/>
-          <w:color w:val="000000"/>
-          <w:sz w:val="24"/>
-          <w:szCs w:val="24"/>
-        </w:rPr>
-        <w:t>One metric we tracked was Method Lines of Code. We wanted to track this to ensure that no methods were doing too much at one time. Making smaller methods out of our long methods also increases the overall readability of the code. We chose a kind of high max of 100 lines so that we could have longer methods, but nothing crazy. We ended up with four methods that were above our threshold of 100 lines. Our average, however, was only about 10. This means that as a whole, we did an ok job of keeping our method sizes down, with a few problem methods are way too long. To fix this, we should extract some of the code in these methods into smaller methods or try to make the code slicker.</w:t>
-      </w:r>
-    </w:p>
-    <w:p>
-      <w:pPr>
-        <w:spacing w:after="0" w:line="240" w:lineRule="auto"/>
-        <w:rPr>
-          <w:rFonts w:eastAsia="Times New Roman" w:cs="Times New Roman"/>
-          <w:color w:val="000000"/>
-          <w:sz w:val="24"/>
-          <w:szCs w:val="24"/>
-        </w:rPr>
-      </w:pPr>
-    </w:p>
-    <w:p>
-      <w:pPr>
-        <w:spacing w:after="0" w:line="240" w:lineRule="auto"/>
-        <w:rPr>
-          <w:rFonts w:eastAsia="Times New Roman" w:cs="Times New Roman"/>
-          <w:color w:val="000000"/>
-          <w:sz w:val="24"/>
-          <w:szCs w:val="24"/>
-        </w:rPr>
-      </w:pPr>
-      <w:r>
-        <w:rPr>
-          <w:rFonts w:eastAsia="Times New Roman" w:cs="Arial"/>
-          <w:color w:val="000000"/>
-          <w:sz w:val="24"/>
-          <w:szCs w:val="24"/>
-        </w:rPr>
-        <w:t>Another metric that was over the max allotted value was number of parameters. This was only in the tile class constructor where lots of information is transferred from a file to create the object. This could be fixed, but overall it is not a huge problem. In order to fix this, we could have separate setters to split up the constructor.</w:t>
-      </w:r>
-    </w:p>
-    <w:p>
-      <w:pPr>
-        <w:spacing w:after="0" w:line="240" w:lineRule="auto"/>
-        <w:rPr>
-          <w:rFonts w:eastAsia="Times New Roman" w:cs="Times New Roman"/>
-          <w:color w:val="000000"/>
-          <w:sz w:val="24"/>
-          <w:szCs w:val="24"/>
-        </w:rPr>
-      </w:pPr>
-    </w:p>
-    <w:p>
-      <w:pPr>
-        <w:spacing w:after="0" w:line="240" w:lineRule="auto"/>
-        <w:rPr>
-          <w:rFonts w:eastAsia="Times New Roman" w:cs="Times New Roman"/>
-          <w:color w:val="000000"/>
-          <w:sz w:val="24"/>
-          <w:szCs w:val="24"/>
-        </w:rPr>
-      </w:pPr>
-      <w:r>
-        <w:rPr>
-          <w:rFonts w:eastAsia="Times New Roman" w:cs="Arial"/>
-          <w:color w:val="000000"/>
-          <w:sz w:val="24"/>
-          <w:szCs w:val="24"/>
-        </w:rPr>
-        <w:t xml:space="preserve">One final metric that was way over the max value was number of attributes. We set a max at 10, but 6 of our classes were well over the max that we set. This may have been an underestimate of a good value on our part, but it also shows that we indeed use lots of attributes in our classes. Some of these could be fixed by breaking up some of their classes into smaller more specialized classes. </w:t>
+    <w:p/>
+    <w:p>
+      <w:pPr>
+        <w:pStyle w:val="ListParagraph"/>
+        <w:numPr>
+          <w:ilvl w:val="0"/>
+          <w:numId w:val="1"/>
+        </w:numPr>
+      </w:pPr>
+      <w:r>
+        <w:t>Class/Architecture Diagram</w:t>
+      </w:r>
+    </w:p>
+    <w:p>
+      <w:pPr>
+        <w:pStyle w:val="ListParagraph"/>
+        <w:numPr>
+          <w:ilvl w:val="0"/>
+          <w:numId w:val="1"/>
+        </w:numPr>
+      </w:pPr>
+      <w:r>
+        <w:t>Code c</w:t>
+      </w:r>
+      <w:r>
+        <w:t xml:space="preserve">overage is at </w:t>
+      </w:r>
+      <w:r>
+        <w:t>69.7%</w:t>
+      </w:r>
+    </w:p>
+    <w:p>
+      <w:pPr>
+        <w:pStyle w:val="ListParagraph"/>
+        <w:numPr>
+          <w:ilvl w:val="0"/>
+          <w:numId w:val="1"/>
+        </w:numPr>
+      </w:pPr>
+      <w:r>
+        <w:t xml:space="preserve">Approximate lines of code per team </w:t>
+      </w:r>
+      <w:r>
+        <w:t>member:</w:t>
+      </w:r>
+    </w:p>
+    <w:p>
+      <w:pPr>
+        <w:pStyle w:val="ListParagraph"/>
+        <w:numPr>
+          <w:ilvl w:val="1"/>
+          <w:numId w:val="1"/>
+        </w:numPr>
+      </w:pPr>
+      <w:r>
+        <w:t>Spencer:</w:t>
+      </w:r>
+      <w:r>
+        <w:t xml:space="preserve"> 1130</w:t>
+      </w:r>
+    </w:p>
+    <w:p>
+      <w:pPr>
+        <w:pStyle w:val="ListParagraph"/>
+        <w:numPr>
+          <w:ilvl w:val="1"/>
+          <w:numId w:val="1"/>
+        </w:numPr>
+      </w:pPr>
+      <w:r>
+        <w:t>Chris:</w:t>
+      </w:r>
+      <w:r>
+        <w:t xml:space="preserve"> 1670</w:t>
+      </w:r>
+    </w:p>
+    <w:p>
+      <w:pPr>
+        <w:pStyle w:val="ListParagraph"/>
+        <w:numPr>
+          <w:ilvl w:val="1"/>
+          <w:numId w:val="1"/>
+        </w:numPr>
+      </w:pPr>
+      <w:r>
+        <w:t>Josh:</w:t>
+      </w:r>
+      <w:r>
+        <w:t xml:space="preserve"> </w:t>
+      </w:r>
+      <w:r>
+        <w:t xml:space="preserve"> 1653</w:t>
+      </w:r>
+    </w:p>
+    <w:p>
+      <w:pPr>
+        <w:pStyle w:val="ListParagraph"/>
+        <w:numPr>
+          <w:ilvl w:val="0"/>
+          <w:numId w:val="1"/>
+        </w:numPr>
+      </w:pPr>
+      <w:r>
+        <w:t>Summary of Overall Features:</w:t>
+      </w:r>
+    </w:p>
+    <w:p>
+      <w:pPr>
+        <w:pStyle w:val="ListParagraph"/>
+        <w:ind w:left="1440" w:firstLine="720"/>
+      </w:pPr>
+      <w:r>
+        <w:t xml:space="preserve">The game consists of five phases, which we implemented while creating the game. First, however, a game setup window comes up.  This window allows the two players to select a language and each of their civilizations. There are six civilizations to choose from.  After those selections have been made, a new window is created, and this window holds all the important components.  A majority of the window is made up of the actual game board (eight panels), of which two are explored and six are not.  </w:t>
+      </w:r>
+      <w:r>
+        <w:t xml:space="preserve">Also in this window are a series of buttons at the bottom.  These buttons include specific player </w:t>
+      </w:r>
+      <w:r>
+        <w:lastRenderedPageBreak/>
+        <w:t xml:space="preserve">details, </w:t>
+      </w:r>
+      <w:r>
+        <w:t>market details, a button to end the current player phase, the option to trade in culture and resources, and a quit button.</w:t>
+      </w:r>
+    </w:p>
+    <w:p>
+      <w:pPr>
+        <w:pStyle w:val="ListParagraph"/>
+        <w:ind w:left="1440" w:firstLine="720"/>
+      </w:pPr>
+      <w:r>
+        <w:t>The first phase is called the Start of Turn phase. Here, the player can build new cities or change governments. Also, after each five-phase cycle, the starting player rotates, so during the second time through, the second player starts each phase.</w:t>
+      </w:r>
+    </w:p>
+    <w:p>
+      <w:pPr>
+        <w:pStyle w:val="ListParagraph"/>
+        <w:ind w:left="1440" w:firstLine="720"/>
+      </w:pPr>
+      <w:r>
+        <w:t xml:space="preserve">The second phase is called the Trade phase.  Here, </w:t>
+      </w:r>
+      <w:r>
+        <w:t>the player automatically collects trade.</w:t>
+      </w:r>
+    </w:p>
+    <w:p>
+      <w:pPr>
+        <w:pStyle w:val="ListParagraph"/>
+        <w:ind w:left="1440" w:firstLine="720"/>
+      </w:pPr>
+      <w:r>
+        <w:t>The third phase is called the City Management phase, and this is wear a majority of actions take place.  A player’s city has the capability to perform a few different actions.  One, the city can produce an item like a building or unit</w:t>
+      </w:r>
+      <w:r>
+        <w:t xml:space="preserve"> (this costs production, which the game automatically calculates)</w:t>
+      </w:r>
+      <w:r>
+        <w:t>.  Also, it could instead decide to devote to the arts to gain culture or harvest a resource.   The city can only perform one of these actions.</w:t>
+      </w:r>
+    </w:p>
+    <w:p>
+      <w:pPr>
+        <w:pStyle w:val="ListParagraph"/>
+        <w:ind w:left="1440" w:firstLine="720"/>
+      </w:pPr>
+      <w:r>
+        <w:t>The fourth phase is the Movement phase, where each player can move his or her units over the board.  Each unit (settler or army) can move up to the player’s speed amount.  If a player lands on a hut, they gain a resource; if a player lands on a village, it initiates a battle, and if the player wins he or she gets a resource.  If a player is on a square adjacent to an unexplored panel, has another move to use, and clicks on the panel, the panel becomes explored.  In addition, if the player’s army lands on the same square as one of the other player’s units, combat is initiated once again.</w:t>
+      </w:r>
+    </w:p>
+    <w:p>
+      <w:pPr>
+        <w:pStyle w:val="ListParagraph"/>
+        <w:ind w:left="1440" w:firstLine="720"/>
+      </w:pPr>
+      <w:r>
+        <w:t xml:space="preserve">The final phase is called the Research phase.  Here, each player has the chance to buy a tech card. Each tech card has various benefits.  There are five tiers of cards, and each tier costs more trade.  There is only one card in the tier 5 category, and if the player buys it, he or she wins.  The tech cards follow a pyramid structure. That is, you can only buy a tier 2, 3, 4, or 5 card if there is an empty space above the previous tier cards.  For example, if the player has one tier 1 tech card, he or she cannot buy a tier 2, 3, 4, or 5 tech </w:t>
+      </w:r>
+      <w:proofErr w:type="gramStart"/>
+      <w:r>
+        <w:t>card</w:t>
+      </w:r>
+      <w:proofErr w:type="gramEnd"/>
+      <w:r>
+        <w:t xml:space="preserve">.  If he or she has two tier 2 tech cards, then he or she can buy a tier 2 tech card (following the pyramid structure, there is a space above the two adjacent tier 1 cards), but not a tier 3, 4, or 5 tech card.  </w:t>
+      </w:r>
+      <w:r>
+        <w:t xml:space="preserve">If the player has two tier 1 tech cards and one tier 2 tech card, then he or she can only buy another tier 1 tech card next turn, because there are no open spaces for any other higher tier tech card.  </w:t>
+      </w:r>
+      <w:r>
+        <w:t xml:space="preserve">This is the same case if there </w:t>
+      </w:r>
+      <w:r>
+        <w:t>is</w:t>
+      </w:r>
+      <w:r>
+        <w:t xml:space="preserve"> more than 1 tier 2, 3, or 4 tech cards.</w:t>
+      </w:r>
+      <w:r>
+        <w:t xml:space="preserve"> </w:t>
+      </w:r>
+    </w:p>
+    <w:p>
+      <w:pPr>
+        <w:pStyle w:val="ListParagraph"/>
+        <w:ind w:left="1440" w:firstLine="720"/>
+      </w:pPr>
+      <w:r>
+        <w:t xml:space="preserve">There are four ways to win the game: culture, economic, military, or tech.  First, a player wins by culture if he or she has gained enough culture to advance to the end of the culture track (found at the bottom of the market details window).  Second, a player can win by economic means if he or she has accumulated 15 gold coins.  Coins can be gained by certain panel tiles as well as techs.  Next, a player experiences a military victory if he or she conquers another player’s capital city.  Finally, </w:t>
+      </w:r>
+      <w:r>
+        <w:t xml:space="preserve">the player wins by tech if he or she buys the tier 5 tech card called Space Flight.  To obtain the ability to buy this card, the player must buy at least </w:t>
+      </w:r>
+      <w:r>
+        <w:t>five tier 1 cards, four tier 2 cards, three tier 3 cards, and two tier 4 cards.</w:t>
+      </w:r>
+    </w:p>
+    <w:p>
+      <w:pPr>
+        <w:pStyle w:val="ListParagraph"/>
+        <w:ind w:left="1440" w:firstLine="720"/>
+      </w:pPr>
+      <w:r>
+        <w:lastRenderedPageBreak/>
+        <w:t>All of the features listed in these phase descriptions are features we implemented.</w:t>
+      </w:r>
+    </w:p>
+    <w:p>
+      <w:pPr>
+        <w:pStyle w:val="ListParagraph"/>
+        <w:numPr>
+          <w:ilvl w:val="0"/>
+          <w:numId w:val="1"/>
+        </w:numPr>
+      </w:pPr>
+      <w:r>
+        <w:t>Video link:</w:t>
       </w:r>
     </w:p>
     <w:sectPr>

</xml_diff>

<commit_message>
Updating final status report
</commit_message>
<xml_diff>
--- a/Week 10 Status Report.docx
+++ b/Week 10 Status Report.docx
@@ -1177,8 +1177,6 @@
       <w:r>
         <w:t xml:space="preserve"> (next page)</w:t>
       </w:r>
-      <w:bookmarkStart w:id="0" w:name="_GoBack"/>
-      <w:bookmarkEnd w:id="0"/>
     </w:p>
     <w:p>
       <w:pPr>
@@ -1248,7 +1246,10 @@
         <w:t xml:space="preserve">overage is at </w:t>
       </w:r>
       <w:r>
-        <w:t>69.7%</w:t>
+        <w:t>75.5</w:t>
+      </w:r>
+      <w:r>
+        <w:t>%</w:t>
       </w:r>
     </w:p>
     <w:p>
@@ -1259,6 +1260,8 @@
           <w:numId w:val="1"/>
         </w:numPr>
       </w:pPr>
+      <w:bookmarkStart w:id="0" w:name="_GoBack"/>
+      <w:bookmarkEnd w:id="0"/>
       <w:r>
         <w:t xml:space="preserve">Approximate lines of code per team </w:t>
       </w:r>
@@ -1372,7 +1375,15 @@
         <w:ind w:left="1440" w:firstLine="720"/>
       </w:pPr>
       <w:r>
-        <w:t>The third phase is called the City Management phase, and this is wear a majority of actions take place.  A player’s city has the capability to perform a few different actions.  One, the city can produce an item like a building or unit</w:t>
+        <w:t xml:space="preserve">The third phase is called the City Management phase, and this is wear a majority </w:t>
+      </w:r>
+      <w:proofErr w:type="gramStart"/>
+      <w:r>
+        <w:t>of</w:t>
+      </w:r>
+      <w:proofErr w:type="gramEnd"/>
+      <w:r>
+        <w:t xml:space="preserve"> actions take place.  A player’s city has the capability to perform a few different actions.  One, the city can produce an item like a building or unit</w:t>
       </w:r>
       <w:r>
         <w:t xml:space="preserve"> (this costs production, which the game automatically calculates)</w:t>
@@ -1396,7 +1407,15 @@
         <w:ind w:left="1440" w:firstLine="720"/>
       </w:pPr>
       <w:r>
-        <w:t xml:space="preserve">The final phase is called the Research phase.  Here, each player has the chance to buy a tech card. Each tech card has various benefits.  There are five tiers of cards, and each tier costs more trade.  There is only one card in the tier 5 category, and if the player buys it, he or she wins.  The tech cards follow a pyramid structure. That is, you can only buy a tier 2, 3, 4, or 5 card if there is an empty space above the previous tier cards.  For example, if the player has one tier 1 tech card, he or she cannot buy a tier 2, 3, 4, or 5 tech card.  If he or she has two tier 2 tech cards, then he or she can buy a tier 2 tech card (following the pyramid structure, there is a space above the two adjacent tier 1 cards), but not a tier 3, 4, or 5 tech card.  </w:t>
+        <w:t xml:space="preserve">The final phase is called the Research phase.  Here, each player has the chance to buy a tech card. Each tech card has various benefits.  There are five tiers of cards, and each tier costs more trade.  There is only one card in the tier 5 category, and if the player buys it, he or she wins.  The tech cards follow a pyramid structure. That is, you can only buy a tier 2, 3, 4, or 5 card if there is an empty space above the previous tier cards.  For example, if the player has one tier 1 tech card, he or she cannot buy a tier 2, 3, 4, or 5 tech </w:t>
+      </w:r>
+      <w:proofErr w:type="gramStart"/>
+      <w:r>
+        <w:t>card</w:t>
+      </w:r>
+      <w:proofErr w:type="gramEnd"/>
+      <w:r>
+        <w:t xml:space="preserve">.  If he or she has two tier 2 tech cards, then he or she can buy a tier 2 tech card (following the pyramid structure, there is a space above the two adjacent tier 1 cards), but not a tier 3, 4, or 5 tech card.  </w:t>
       </w:r>
       <w:r>
         <w:t xml:space="preserve">If the player has two tier 1 tech cards and one tier 2 tech card, then he or she can only buy another tier 1 tech card next turn, because there are no open spaces for any other higher tier tech card.  </w:t>

</xml_diff>